<commit_message>
actualizaciones en guia anexo
</commit_message>
<xml_diff>
--- a/seccion.0_Intro.docx
+++ b/seccion.0_Intro.docx
@@ -74,7 +74,7 @@
         <w:pStyle w:val="Heading1"/>
       </w:pPr>
       <w:r>
-        <w:t xml:space="preserve">Conceptos básicos en bioinformática</w:t>
+        <w:t xml:space="preserve">1. Conceptos básicos en bioinformática</w:t>
       </w:r>
     </w:p>
     <w:bookmarkStart w:id="20" w:name="los-archivos-fasta"/>
@@ -83,7 +83,7 @@
         <w:pStyle w:val="Heading2"/>
       </w:pPr>
       <w:r>
-        <w:t xml:space="preserve">Los archivos FASTA</w:t>
+        <w:t xml:space="preserve">1.1 Los archivos FASTA</w:t>
       </w:r>
     </w:p>
     <w:bookmarkEnd w:id="20"/>
@@ -93,7 +93,7 @@
         <w:pStyle w:val="Heading2"/>
       </w:pPr>
       <w:r>
-        <w:t xml:space="preserve">El NCBI</w:t>
+        <w:t xml:space="preserve">1.2 El NCBI</w:t>
       </w:r>
     </w:p>
     <w:bookmarkEnd w:id="21"/>
@@ -103,81 +103,1395 @@
         <w:pStyle w:val="Heading2"/>
       </w:pPr>
       <w:r>
-        <w:t xml:space="preserve">BLAST Y GEO</w:t>
+        <w:t xml:space="preserve">1.3 BLAST Y GEO</w:t>
       </w:r>
     </w:p>
     <w:bookmarkEnd w:id="22"/>
     <w:bookmarkEnd w:id="23"/>
-    <w:bookmarkStart w:id="30" w:name="el-lenguage-de-programación-r"/>
+    <w:bookmarkStart w:id="34" w:name="el-lenguage-de-programación-r"/>
     <w:p>
       <w:pPr>
         <w:pStyle w:val="Heading1"/>
       </w:pPr>
       <w:r>
-        <w:t xml:space="preserve">El lenguage de programación R</w:t>
-      </w:r>
-    </w:p>
-    <w:bookmarkStart w:id="24" w:name="instalación-de-r-y-de-rstudio"/>
+        <w:t xml:space="preserve">2. El lenguage de programación R</w:t>
+      </w:r>
+    </w:p>
+    <w:p>
+      <w:pPr>
+        <w:pStyle w:val="FirstParagraph"/>
+      </w:pPr>
+      <w:r>
+        <w:t xml:space="preserve">Explicar resumídamente la historia del lenguage R, sus ventajas, desventajas y controversias.</w:t>
+      </w:r>
+    </w:p>
+    <w:bookmarkStart w:id="26" w:name="instalación-de-r-y-de-rstudio"/>
     <w:p>
       <w:pPr>
         <w:pStyle w:val="Heading2"/>
       </w:pPr>
       <w:r>
-        <w:t xml:space="preserve">Instalación de R y de Rstudio</w:t>
-      </w:r>
-    </w:p>
-    <w:bookmarkEnd w:id="24"/>
-    <w:bookmarkStart w:id="25" w:name="conceptos-básicos-del-lenguage-r"/>
+        <w:t xml:space="preserve">2.1 Instalación de R y de Rstudio</w:t>
+      </w:r>
+    </w:p>
+    <w:p>
+      <w:pPr>
+        <w:pStyle w:val="FirstParagraph"/>
+      </w:pPr>
+      <w:r>
+        <w:t xml:space="preserve">Todos los análisis que se presentan a continuación requieren el uso del entorno R. Es muy probable que ya tenga R instalado en su computadora, pero si no fuera así, o si es necesario actualizar la versión (recomendable).</w:t>
+      </w:r>
+      <w:r>
+        <w:t xml:space="preserve"> </w:t>
+      </w:r>
+      <w:r>
+        <w:t xml:space="preserve">Para instalar o actualizar R, ir a</w:t>
+      </w:r>
+      <w:r>
+        <w:t xml:space="preserve"> </w:t>
+      </w:r>
+      <w:hyperlink r:id="rId24">
+        <w:r>
+          <w:rPr>
+            <w:rStyle w:val="Hyperlink"/>
+          </w:rPr>
+          <w:t xml:space="preserve">https://cran.r-project.org/</w:t>
+        </w:r>
+      </w:hyperlink>
+      <w:r>
+        <w:t xml:space="preserve"> </w:t>
+      </w:r>
+      <w:r>
+        <w:t xml:space="preserve">y seleccionar el paquete base para su sistema operativo.</w:t>
+      </w:r>
+    </w:p>
+    <w:p>
+      <w:pPr>
+        <w:pStyle w:val="BodyText"/>
+      </w:pPr>
+      <w:r>
+        <w:t xml:space="preserve">RStudio es un entorno que facilita las tareas de scripting y ejecución de R. Para instalar o actualizar R, ir a</w:t>
+      </w:r>
+      <w:r>
+        <w:t xml:space="preserve"> </w:t>
+      </w:r>
+      <w:hyperlink r:id="rId25">
+        <w:r>
+          <w:rPr>
+            <w:rStyle w:val="Hyperlink"/>
+          </w:rPr>
+          <w:t xml:space="preserve">https://rstudio.com/products/rstudio/download/</w:t>
+        </w:r>
+      </w:hyperlink>
+      <w:r>
+        <w:t xml:space="preserve"> </w:t>
+      </w:r>
+      <w:r>
+        <w:t xml:space="preserve">y seleccionar RStudio Desktop, Open Source License.</w:t>
+      </w:r>
+    </w:p>
+    <w:bookmarkEnd w:id="26"/>
+    <w:bookmarkStart w:id="30" w:name="sintáxis-r"/>
     <w:p>
       <w:pPr>
         <w:pStyle w:val="Heading2"/>
       </w:pPr>
       <w:r>
-        <w:t xml:space="preserve">Conceptos básicos del lenguage R</w:t>
-      </w:r>
-    </w:p>
-    <w:bookmarkEnd w:id="25"/>
-    <w:bookmarkStart w:id="26" w:name="tipos-de-base-de-datos"/>
-    <w:p>
-      <w:pPr>
-        <w:pStyle w:val="Heading2"/>
-      </w:pPr>
-      <w:r>
-        <w:t xml:space="preserve">Tipos de base de datos</w:t>
-      </w:r>
-    </w:p>
-    <w:bookmarkEnd w:id="26"/>
-    <w:bookmarkStart w:id="27" w:name="indexación"/>
-    <w:p>
-      <w:pPr>
-        <w:pStyle w:val="Heading2"/>
-      </w:pPr>
-      <w:r>
-        <w:t xml:space="preserve">Indexación</w:t>
+        <w:t xml:space="preserve">2.2 Sintáxis R</w:t>
+      </w:r>
+    </w:p>
+    <w:p>
+      <w:pPr>
+        <w:pStyle w:val="FirstParagraph"/>
+      </w:pPr>
+      <w:r>
+        <w:t xml:space="preserve">Aprender un lenguaje de programación es como aprender un segundo idioma (sólo que más simple). Si visitamos un pais extranjero , podríamos aprender frases para salir del paso sin entender como está estructurado el lenguaje. De forma similar, si sólo queremos hacer un par de cosas con R (p. ej. dibujar gráficos), probablemente sea suficiente con estudiar a partir de unos cuantos ejemplos.</w:t>
+      </w:r>
+    </w:p>
+    <w:p>
+      <w:pPr>
+        <w:pStyle w:val="BodyText"/>
+      </w:pPr>
+      <w:r>
+        <w:t xml:space="preserve">Sin embargo, si lo que queremos es aprender realmente bien un nuevo lenguaje, tendremos que aprender su sintaxis y gramática: conjugación verbos, estructuras gramaticales, etc. Lo mismo es cierto para R: si queremos aprender a programar en R, tendremos que aprender la sintaxis y gramática.</w:t>
+      </w:r>
+    </w:p>
+    <w:bookmarkStart w:id="27" w:name="expresiones-y-asignación"/>
+    <w:p>
+      <w:pPr>
+        <w:pStyle w:val="Heading3"/>
+      </w:pPr>
+      <w:r>
+        <w:t xml:space="preserve">2.2.1 Expresiones y asignación</w:t>
+      </w:r>
+    </w:p>
+    <w:p>
+      <w:pPr>
+        <w:pStyle w:val="FirstParagraph"/>
+      </w:pPr>
+      <w:r>
+        <w:t xml:space="preserve">El código R está compuesto por una serie de expresiones. A continuación se muestran algunos ejemplos de cada una de estas expresiones.</w:t>
+      </w:r>
+    </w:p>
+    <w:p>
+      <w:pPr>
+        <w:numPr>
+          <w:ilvl w:val="0"/>
+          <w:numId w:val="1001"/>
+        </w:numPr>
+        <w:pStyle w:val="Compact"/>
+      </w:pPr>
+      <w:r>
+        <w:t xml:space="preserve">Expresiones aritméticas.</w:t>
+      </w:r>
+    </w:p>
+    <w:p>
+      <w:pPr>
+        <w:pStyle w:val="SourceCode"/>
+      </w:pPr>
+      <w:r>
+        <w:rPr>
+          <w:rStyle w:val="DecValTok"/>
+        </w:rPr>
+        <w:t xml:space="preserve">2</w:t>
+      </w:r>
+      <w:r>
+        <w:rPr>
+          <w:rStyle w:val="NormalTok"/>
+        </w:rPr>
+        <w:t xml:space="preserve"> </w:t>
+      </w:r>
+      <w:r>
+        <w:rPr>
+          <w:rStyle w:val="SpecialCharTok"/>
+        </w:rPr>
+        <w:t xml:space="preserve">+</w:t>
+      </w:r>
+      <w:r>
+        <w:rPr>
+          <w:rStyle w:val="NormalTok"/>
+        </w:rPr>
+        <w:t xml:space="preserve"> </w:t>
+      </w:r>
+      <w:r>
+        <w:rPr>
+          <w:rStyle w:val="DecValTok"/>
+        </w:rPr>
+        <w:t xml:space="preserve">1</w:t>
+      </w:r>
+      <w:r>
+        <w:rPr>
+          <w:rStyle w:val="NormalTok"/>
+        </w:rPr>
+        <w:t xml:space="preserve">   </w:t>
+      </w:r>
+      <w:r>
+        <w:rPr>
+          <w:rStyle w:val="CommentTok"/>
+        </w:rPr>
+        <w:t xml:space="preserve"># suma</w:t>
+      </w:r>
+    </w:p>
+    <w:p>
+      <w:pPr>
+        <w:pStyle w:val="SourceCode"/>
+      </w:pPr>
+      <w:r>
+        <w:rPr>
+          <w:rStyle w:val="VerbatimChar"/>
+        </w:rPr>
+        <w:t xml:space="preserve">## [1] 3</w:t>
+      </w:r>
+    </w:p>
+    <w:p>
+      <w:pPr>
+        <w:pStyle w:val="SourceCode"/>
+      </w:pPr>
+      <w:r>
+        <w:rPr>
+          <w:rStyle w:val="DecValTok"/>
+        </w:rPr>
+        <w:t xml:space="preserve">2</w:t>
+      </w:r>
+      <w:r>
+        <w:rPr>
+          <w:rStyle w:val="SpecialCharTok"/>
+        </w:rPr>
+        <w:t xml:space="preserve">*</w:t>
+      </w:r>
+      <w:r>
+        <w:rPr>
+          <w:rStyle w:val="DecValTok"/>
+        </w:rPr>
+        <w:t xml:space="preserve">6</w:t>
+      </w:r>
+      <w:r>
+        <w:rPr>
+          <w:rStyle w:val="NormalTok"/>
+        </w:rPr>
+        <w:t xml:space="preserve">     </w:t>
+      </w:r>
+      <w:r>
+        <w:rPr>
+          <w:rStyle w:val="CommentTok"/>
+        </w:rPr>
+        <w:t xml:space="preserve"># multiplicación</w:t>
+      </w:r>
+    </w:p>
+    <w:p>
+      <w:pPr>
+        <w:pStyle w:val="SourceCode"/>
+      </w:pPr>
+      <w:r>
+        <w:rPr>
+          <w:rStyle w:val="VerbatimChar"/>
+        </w:rPr>
+        <w:t xml:space="preserve">## [1] 12</w:t>
+      </w:r>
+    </w:p>
+    <w:p>
+      <w:pPr>
+        <w:pStyle w:val="SourceCode"/>
+      </w:pPr>
+      <w:r>
+        <w:rPr>
+          <w:rStyle w:val="DecValTok"/>
+        </w:rPr>
+        <w:t xml:space="preserve">2</w:t>
+      </w:r>
+      <w:r>
+        <w:rPr>
+          <w:rStyle w:val="SpecialCharTok"/>
+        </w:rPr>
+        <w:t xml:space="preserve">/</w:t>
+      </w:r>
+      <w:r>
+        <w:rPr>
+          <w:rStyle w:val="DecValTok"/>
+        </w:rPr>
+        <w:t xml:space="preserve">4</w:t>
+      </w:r>
+      <w:r>
+        <w:rPr>
+          <w:rStyle w:val="NormalTok"/>
+        </w:rPr>
+        <w:t xml:space="preserve">     </w:t>
+      </w:r>
+      <w:r>
+        <w:rPr>
+          <w:rStyle w:val="CommentTok"/>
+        </w:rPr>
+        <w:t xml:space="preserve"># división</w:t>
+      </w:r>
+    </w:p>
+    <w:p>
+      <w:pPr>
+        <w:pStyle w:val="SourceCode"/>
+      </w:pPr>
+      <w:r>
+        <w:rPr>
+          <w:rStyle w:val="VerbatimChar"/>
+        </w:rPr>
+        <w:t xml:space="preserve">## [1] 0.5</w:t>
+      </w:r>
+    </w:p>
+    <w:p>
+      <w:pPr>
+        <w:pStyle w:val="SourceCode"/>
+      </w:pPr>
+      <w:r>
+        <w:rPr>
+          <w:rStyle w:val="DecValTok"/>
+        </w:rPr>
+        <w:t xml:space="preserve">3</w:t>
+      </w:r>
+      <w:r>
+        <w:rPr>
+          <w:rStyle w:val="SpecialCharTok"/>
+        </w:rPr>
+        <w:t xml:space="preserve">^</w:t>
+      </w:r>
+      <w:r>
+        <w:rPr>
+          <w:rStyle w:val="DecValTok"/>
+        </w:rPr>
+        <w:t xml:space="preserve">3</w:t>
+      </w:r>
+      <w:r>
+        <w:rPr>
+          <w:rStyle w:val="NormalTok"/>
+        </w:rPr>
+        <w:t xml:space="preserve">     </w:t>
+      </w:r>
+      <w:r>
+        <w:rPr>
+          <w:rStyle w:val="CommentTok"/>
+        </w:rPr>
+        <w:t xml:space="preserve"># potencia</w:t>
+      </w:r>
+    </w:p>
+    <w:p>
+      <w:pPr>
+        <w:pStyle w:val="SourceCode"/>
+      </w:pPr>
+      <w:r>
+        <w:rPr>
+          <w:rStyle w:val="VerbatimChar"/>
+        </w:rPr>
+        <w:t xml:space="preserve">## [1] 27</w:t>
+      </w:r>
+    </w:p>
+    <w:p>
+      <w:pPr>
+        <w:pStyle w:val="SourceCode"/>
+      </w:pPr>
+      <w:r>
+        <w:rPr>
+          <w:rStyle w:val="DecValTok"/>
+        </w:rPr>
+        <w:t xml:space="preserve">120</w:t>
+      </w:r>
+      <w:r>
+        <w:rPr>
+          <w:rStyle w:val="SpecialCharTok"/>
+        </w:rPr>
+        <w:t xml:space="preserve">%%</w:t>
+      </w:r>
+      <w:r>
+        <w:rPr>
+          <w:rStyle w:val="DecValTok"/>
+        </w:rPr>
+        <w:t xml:space="preserve">5</w:t>
+      </w:r>
+      <w:r>
+        <w:rPr>
+          <w:rStyle w:val="NormalTok"/>
+        </w:rPr>
+        <w:t xml:space="preserve">  </w:t>
+      </w:r>
+      <w:r>
+        <w:rPr>
+          <w:rStyle w:val="CommentTok"/>
+        </w:rPr>
+        <w:t xml:space="preserve"># resto de una división</w:t>
+      </w:r>
+    </w:p>
+    <w:p>
+      <w:pPr>
+        <w:pStyle w:val="SourceCode"/>
+      </w:pPr>
+      <w:r>
+        <w:rPr>
+          <w:rStyle w:val="VerbatimChar"/>
+        </w:rPr>
+        <w:t xml:space="preserve">## [1] 0</w:t>
+      </w:r>
+    </w:p>
+    <w:p>
+      <w:pPr>
+        <w:numPr>
+          <w:ilvl w:val="0"/>
+          <w:numId w:val="1002"/>
+        </w:numPr>
+        <w:pStyle w:val="Compact"/>
+      </w:pPr>
+      <w:r>
+        <w:t xml:space="preserve">Expresiones de asignación.</w:t>
+      </w:r>
+    </w:p>
+    <w:p>
+      <w:pPr>
+        <w:pStyle w:val="FirstParagraph"/>
+      </w:pPr>
+      <w:r>
+        <w:t xml:space="preserve">Podemos crear nuevos</w:t>
+      </w:r>
+      <w:r>
+        <w:t xml:space="preserve"> </w:t>
+      </w:r>
+      <w:r>
+        <w:t xml:space="preserve">“</w:t>
+      </w:r>
+      <w:r>
+        <w:t xml:space="preserve">objetos</w:t>
+      </w:r>
+      <w:r>
+        <w:t xml:space="preserve">”</w:t>
+      </w:r>
+      <w:r>
+        <w:t xml:space="preserve"> </w:t>
+      </w:r>
+      <w:r>
+        <w:t xml:space="preserve">con el operador de asignación</w:t>
+      </w:r>
+      <w:r>
+        <w:t xml:space="preserve"> </w:t>
+      </w:r>
+      <w:r>
+        <w:t xml:space="preserve">“</w:t>
+      </w:r>
+      <w:r>
+        <w:t xml:space="preserve">&lt;-</w:t>
+      </w:r>
+      <w:r>
+        <w:t xml:space="preserve">”</w:t>
+      </w:r>
+      <w:r>
+        <w:t xml:space="preserve"> </w:t>
+      </w:r>
+      <w:r>
+        <w:t xml:space="preserve">o también con</w:t>
+      </w:r>
+      <w:r>
+        <w:t xml:space="preserve"> </w:t>
+      </w:r>
+      <w:r>
+        <w:t xml:space="preserve">“</w:t>
+      </w:r>
+      <w:r>
+        <w:t xml:space="preserve">=</w:t>
+      </w:r>
+      <w:r>
+        <w:t xml:space="preserve">”</w:t>
+      </w:r>
+      <w:r>
+        <w:t xml:space="preserve">. Todas las instrucciones de asignación dónde creamos objetos, tienen la misma forma:</w:t>
+      </w:r>
+    </w:p>
+    <w:p>
+      <w:pPr>
+        <w:pStyle w:val="BodyText"/>
+      </w:pPr>
+      <w:r>
+        <w:t xml:space="preserve">nombre_objeto &lt;- valor</w:t>
+      </w:r>
+    </w:p>
+    <w:p>
+      <w:pPr>
+        <w:pStyle w:val="SourceCode"/>
+      </w:pPr>
+      <w:r>
+        <w:rPr>
+          <w:rStyle w:val="NormalTok"/>
+        </w:rPr>
+        <w:t xml:space="preserve">Orwell </w:t>
+      </w:r>
+      <w:r>
+        <w:rPr>
+          <w:rStyle w:val="OtherTok"/>
+        </w:rPr>
+        <w:t xml:space="preserve">&lt;-</w:t>
+      </w:r>
+      <w:r>
+        <w:rPr>
+          <w:rStyle w:val="NormalTok"/>
+        </w:rPr>
+        <w:t xml:space="preserve"> </w:t>
+      </w:r>
+      <w:r>
+        <w:rPr>
+          <w:rStyle w:val="DecValTok"/>
+        </w:rPr>
+        <w:t xml:space="preserve">1984</w:t>
+      </w:r>
+      <w:r>
+        <w:br/>
+      </w:r>
+      <w:r>
+        <w:rPr>
+          <w:rStyle w:val="NormalTok"/>
+        </w:rPr>
+        <w:t xml:space="preserve">Huxley </w:t>
+      </w:r>
+      <w:r>
+        <w:rPr>
+          <w:rStyle w:val="OtherTok"/>
+        </w:rPr>
+        <w:t xml:space="preserve">=</w:t>
+      </w:r>
+      <w:r>
+        <w:rPr>
+          <w:rStyle w:val="NormalTok"/>
+        </w:rPr>
+        <w:t xml:space="preserve"> </w:t>
+      </w:r>
+      <w:r>
+        <w:rPr>
+          <w:rStyle w:val="StringTok"/>
+        </w:rPr>
+        <w:t xml:space="preserve">"A Happy World"</w:t>
+      </w:r>
+      <w:r>
+        <w:br/>
+      </w:r>
+      <w:r>
+        <w:br/>
+      </w:r>
+      <w:r>
+        <w:rPr>
+          <w:rStyle w:val="CommentTok"/>
+        </w:rPr>
+        <w:t xml:space="preserve"># recuperando el valor de los objetos:</w:t>
+      </w:r>
+      <w:r>
+        <w:br/>
+      </w:r>
+      <w:r>
+        <w:rPr>
+          <w:rStyle w:val="NormalTok"/>
+        </w:rPr>
+        <w:t xml:space="preserve">Orwell</w:t>
+      </w:r>
+    </w:p>
+    <w:p>
+      <w:pPr>
+        <w:pStyle w:val="SourceCode"/>
+      </w:pPr>
+      <w:r>
+        <w:rPr>
+          <w:rStyle w:val="VerbatimChar"/>
+        </w:rPr>
+        <w:t xml:space="preserve">## [1] 1984</w:t>
+      </w:r>
+    </w:p>
+    <w:p>
+      <w:pPr>
+        <w:pStyle w:val="SourceCode"/>
+      </w:pPr>
+      <w:r>
+        <w:rPr>
+          <w:rStyle w:val="NormalTok"/>
+        </w:rPr>
+        <w:t xml:space="preserve">Huxley</w:t>
+      </w:r>
+    </w:p>
+    <w:p>
+      <w:pPr>
+        <w:pStyle w:val="SourceCode"/>
+      </w:pPr>
+      <w:r>
+        <w:rPr>
+          <w:rStyle w:val="VerbatimChar"/>
+        </w:rPr>
+        <w:t xml:space="preserve">## [1] "A Happy World"</w:t>
+      </w:r>
+    </w:p>
+    <w:p>
+      <w:pPr>
+        <w:numPr>
+          <w:ilvl w:val="0"/>
+          <w:numId w:val="1003"/>
+        </w:numPr>
+        <w:pStyle w:val="Compact"/>
+      </w:pPr>
+      <w:r>
+        <w:t xml:space="preserve">Expresiones lógicas.</w:t>
+      </w:r>
+    </w:p>
+    <w:p>
+      <w:pPr>
+        <w:pStyle w:val="SourceCode"/>
+      </w:pPr>
+      <w:r>
+        <w:rPr>
+          <w:rStyle w:val="DecValTok"/>
+        </w:rPr>
+        <w:t xml:space="preserve">2</w:t>
+      </w:r>
+      <w:r>
+        <w:rPr>
+          <w:rStyle w:val="NormalTok"/>
+        </w:rPr>
+        <w:t xml:space="preserve"> </w:t>
+      </w:r>
+      <w:r>
+        <w:rPr>
+          <w:rStyle w:val="SpecialCharTok"/>
+        </w:rPr>
+        <w:t xml:space="preserve">==</w:t>
+      </w:r>
+      <w:r>
+        <w:rPr>
+          <w:rStyle w:val="NormalTok"/>
+        </w:rPr>
+        <w:t xml:space="preserve"> </w:t>
+      </w:r>
+      <w:r>
+        <w:rPr>
+          <w:rStyle w:val="DecValTok"/>
+        </w:rPr>
+        <w:t xml:space="preserve">2</w:t>
+      </w:r>
+      <w:r>
+        <w:rPr>
+          <w:rStyle w:val="NormalTok"/>
+        </w:rPr>
+        <w:t xml:space="preserve">   </w:t>
+      </w:r>
+      <w:r>
+        <w:rPr>
+          <w:rStyle w:val="CommentTok"/>
+        </w:rPr>
+        <w:t xml:space="preserve"># en este caso usamos el "==" como símbolo de equivalencia, dado que el "=" esta apartado para la expresión de asignación.</w:t>
+      </w:r>
+    </w:p>
+    <w:p>
+      <w:pPr>
+        <w:pStyle w:val="SourceCode"/>
+      </w:pPr>
+      <w:r>
+        <w:rPr>
+          <w:rStyle w:val="VerbatimChar"/>
+        </w:rPr>
+        <w:t xml:space="preserve">## [1] TRUE</w:t>
+      </w:r>
+    </w:p>
+    <w:p>
+      <w:pPr>
+        <w:pStyle w:val="SourceCode"/>
+      </w:pPr>
+      <w:r>
+        <w:rPr>
+          <w:rStyle w:val="DecValTok"/>
+        </w:rPr>
+        <w:t xml:space="preserve">5</w:t>
+      </w:r>
+      <w:r>
+        <w:rPr>
+          <w:rStyle w:val="NormalTok"/>
+        </w:rPr>
+        <w:t xml:space="preserve"> </w:t>
+      </w:r>
+      <w:r>
+        <w:rPr>
+          <w:rStyle w:val="SpecialCharTok"/>
+        </w:rPr>
+        <w:t xml:space="preserve">&gt;</w:t>
+      </w:r>
+      <w:r>
+        <w:rPr>
+          <w:rStyle w:val="NormalTok"/>
+        </w:rPr>
+        <w:t xml:space="preserve"> </w:t>
+      </w:r>
+      <w:r>
+        <w:rPr>
+          <w:rStyle w:val="DecValTok"/>
+        </w:rPr>
+        <w:t xml:space="preserve">6</w:t>
+      </w:r>
+    </w:p>
+    <w:p>
+      <w:pPr>
+        <w:pStyle w:val="SourceCode"/>
+      </w:pPr>
+      <w:r>
+        <w:rPr>
+          <w:rStyle w:val="VerbatimChar"/>
+        </w:rPr>
+        <w:t xml:space="preserve">## [1] FALSE</w:t>
+      </w:r>
+    </w:p>
+    <w:p>
+      <w:pPr>
+        <w:pStyle w:val="SourceCode"/>
+      </w:pPr>
+      <w:r>
+        <w:rPr>
+          <w:rStyle w:val="NormalTok"/>
+        </w:rPr>
+        <w:t xml:space="preserve">BCyM </w:t>
+      </w:r>
+      <w:r>
+        <w:rPr>
+          <w:rStyle w:val="OtherTok"/>
+        </w:rPr>
+        <w:t xml:space="preserve">&lt;-</w:t>
+      </w:r>
+      <w:r>
+        <w:rPr>
+          <w:rStyle w:val="NormalTok"/>
+        </w:rPr>
+        <w:t xml:space="preserve"> </w:t>
+      </w:r>
+      <w:r>
+        <w:rPr>
+          <w:rStyle w:val="StringTok"/>
+        </w:rPr>
+        <w:t xml:space="preserve">"grandioso"</w:t>
+      </w:r>
+      <w:r>
+        <w:br/>
+      </w:r>
+      <w:r>
+        <w:rPr>
+          <w:rStyle w:val="NormalTok"/>
+        </w:rPr>
+        <w:t xml:space="preserve">BCyM </w:t>
+      </w:r>
+      <w:r>
+        <w:rPr>
+          <w:rStyle w:val="SpecialCharTok"/>
+        </w:rPr>
+        <w:t xml:space="preserve">==</w:t>
+      </w:r>
+      <w:r>
+        <w:rPr>
+          <w:rStyle w:val="NormalTok"/>
+        </w:rPr>
+        <w:t xml:space="preserve"> </w:t>
+      </w:r>
+      <w:r>
+        <w:rPr>
+          <w:rStyle w:val="StringTok"/>
+        </w:rPr>
+        <w:t xml:space="preserve">"aburrido"</w:t>
+      </w:r>
+    </w:p>
+    <w:p>
+      <w:pPr>
+        <w:pStyle w:val="SourceCode"/>
+      </w:pPr>
+      <w:r>
+        <w:rPr>
+          <w:rStyle w:val="VerbatimChar"/>
+        </w:rPr>
+        <w:t xml:space="preserve">## [1] FALSE</w:t>
+      </w:r>
+    </w:p>
+    <w:p>
+      <w:pPr>
+        <w:numPr>
+          <w:ilvl w:val="0"/>
+          <w:numId w:val="1004"/>
+        </w:numPr>
+        <w:pStyle w:val="Compact"/>
+      </w:pPr>
+      <w:r>
+        <w:t xml:space="preserve">Expresiones de control (condicionales e iterativas)</w:t>
+      </w:r>
+    </w:p>
+    <w:p>
+      <w:pPr>
+        <w:pStyle w:val="FirstParagraph"/>
+      </w:pPr>
+      <w:r>
+        <w:t xml:space="preserve">La expresión condicional evalua la veracidad de la expresión lógica entre paréntesis</w:t>
+      </w:r>
+      <w:r>
+        <w:t xml:space="preserve"> </w:t>
+      </w:r>
+      <w:r>
+        <w:t xml:space="preserve">“</w:t>
+      </w:r>
+      <w:r>
+        <w:t xml:space="preserve">if (EXP. LÓGICA)</w:t>
+      </w:r>
+      <w:r>
+        <w:t xml:space="preserve">”</w:t>
+      </w:r>
+      <w:r>
+        <w:t xml:space="preserve"> </w:t>
+      </w:r>
+      <w:r>
+        <w:t xml:space="preserve">y luego ejecuta el código del cuerpo</w:t>
+      </w:r>
+      <w:r>
+        <w:t xml:space="preserve"> </w:t>
+      </w:r>
+      <w:r>
+        <w:t xml:space="preserve">“</w:t>
+      </w:r>
+      <w:r>
+        <w:t xml:space="preserve">if</w:t>
+      </w:r>
+      <w:r>
+        <w:t xml:space="preserve">”</w:t>
+      </w:r>
+      <w:r>
+        <w:t xml:space="preserve"> </w:t>
+      </w:r>
+      <w:r>
+        <w:t xml:space="preserve">si</w:t>
+      </w:r>
+      <w:r>
+        <w:t xml:space="preserve"> </w:t>
+      </w:r>
+      <w:r>
+        <w:t xml:space="preserve">“</w:t>
+      </w:r>
+      <w:r>
+        <w:t xml:space="preserve">EXP. LÓGICA = TRUE</w:t>
+      </w:r>
+      <w:r>
+        <w:t xml:space="preserve">”</w:t>
+      </w:r>
+      <w:r>
+        <w:t xml:space="preserve"> </w:t>
+      </w:r>
+      <w:r>
+        <w:t xml:space="preserve">o del cuerpo</w:t>
+      </w:r>
+      <w:r>
+        <w:t xml:space="preserve"> </w:t>
+      </w:r>
+      <w:r>
+        <w:t xml:space="preserve">“</w:t>
+      </w:r>
+      <w:r>
+        <w:t xml:space="preserve">else</w:t>
+      </w:r>
+      <w:r>
+        <w:t xml:space="preserve">”</w:t>
+      </w:r>
+      <w:r>
+        <w:t xml:space="preserve"> </w:t>
+      </w:r>
+      <w:r>
+        <w:t xml:space="preserve">si "</w:t>
+      </w:r>
+      <w:r>
+        <w:t xml:space="preserve">“</w:t>
+      </w:r>
+      <w:r>
+        <w:t xml:space="preserve">EXP. LÓGICA = FALSE</w:t>
+      </w:r>
+      <w:r>
+        <w:t xml:space="preserve">”</w:t>
+      </w:r>
+    </w:p>
+    <w:p>
+      <w:pPr>
+        <w:pStyle w:val="SourceCode"/>
+      </w:pPr>
+      <w:r>
+        <w:rPr>
+          <w:rStyle w:val="CommentTok"/>
+        </w:rPr>
+        <w:t xml:space="preserve"># Expresión condicional</w:t>
+      </w:r>
+      <w:r>
+        <w:br/>
+      </w:r>
+      <w:r>
+        <w:rPr>
+          <w:rStyle w:val="ControlFlowTok"/>
+        </w:rPr>
+        <w:t xml:space="preserve">if</w:t>
+      </w:r>
+      <w:r>
+        <w:rPr>
+          <w:rStyle w:val="NormalTok"/>
+        </w:rPr>
+        <w:t xml:space="preserve"> (</w:t>
+      </w:r>
+      <w:r>
+        <w:rPr>
+          <w:rStyle w:val="DecValTok"/>
+        </w:rPr>
+        <w:t xml:space="preserve">1</w:t>
+      </w:r>
+      <w:r>
+        <w:rPr>
+          <w:rStyle w:val="NormalTok"/>
+        </w:rPr>
+        <w:t xml:space="preserve"> </w:t>
+      </w:r>
+      <w:r>
+        <w:rPr>
+          <w:rStyle w:val="SpecialCharTok"/>
+        </w:rPr>
+        <w:t xml:space="preserve">&gt;</w:t>
+      </w:r>
+      <w:r>
+        <w:rPr>
+          <w:rStyle w:val="NormalTok"/>
+        </w:rPr>
+        <w:t xml:space="preserve"> </w:t>
+      </w:r>
+      <w:r>
+        <w:rPr>
+          <w:rStyle w:val="DecValTok"/>
+        </w:rPr>
+        <w:t xml:space="preserve">2</w:t>
+      </w:r>
+      <w:r>
+        <w:rPr>
+          <w:rStyle w:val="NormalTok"/>
+        </w:rPr>
+        <w:t xml:space="preserve">) {</w:t>
+      </w:r>
+      <w:r>
+        <w:rPr>
+          <w:rStyle w:val="StringTok"/>
+        </w:rPr>
+        <w:t xml:space="preserve">"mayor"</w:t>
+      </w:r>
+      <w:r>
+        <w:rPr>
+          <w:rStyle w:val="NormalTok"/>
+        </w:rPr>
+        <w:t xml:space="preserve">} </w:t>
+      </w:r>
+      <w:r>
+        <w:rPr>
+          <w:rStyle w:val="ControlFlowTok"/>
+        </w:rPr>
+        <w:t xml:space="preserve">else</w:t>
+      </w:r>
+      <w:r>
+        <w:rPr>
+          <w:rStyle w:val="NormalTok"/>
+        </w:rPr>
+        <w:t xml:space="preserve"> {</w:t>
+      </w:r>
+      <w:r>
+        <w:rPr>
+          <w:rStyle w:val="StringTok"/>
+        </w:rPr>
+        <w:t xml:space="preserve">"menor"</w:t>
+      </w:r>
+      <w:r>
+        <w:rPr>
+          <w:rStyle w:val="NormalTok"/>
+        </w:rPr>
+        <w:t xml:space="preserve">}</w:t>
+      </w:r>
+    </w:p>
+    <w:p>
+      <w:pPr>
+        <w:pStyle w:val="SourceCode"/>
+      </w:pPr>
+      <w:r>
+        <w:rPr>
+          <w:rStyle w:val="VerbatimChar"/>
+        </w:rPr>
+        <w:t xml:space="preserve">## [1] "menor"</w:t>
+      </w:r>
+    </w:p>
+    <w:p>
+      <w:pPr>
+        <w:pStyle w:val="FirstParagraph"/>
+      </w:pPr>
+      <w:r>
+        <w:t xml:space="preserve">La expresión iterativa</w:t>
+      </w:r>
+      <w:r>
+        <w:t xml:space="preserve"> </w:t>
+      </w:r>
+      <w:r>
+        <w:t xml:space="preserve">“</w:t>
+      </w:r>
+      <w:r>
+        <w:t xml:space="preserve">while</w:t>
+      </w:r>
+      <w:r>
+        <w:t xml:space="preserve">”</w:t>
+      </w:r>
+      <w:r>
+        <w:t xml:space="preserve"> </w:t>
+      </w:r>
+      <w:r>
+        <w:t xml:space="preserve">-itera- un bloque de código hasta que cierta expresión condicional se vuelve FALSE.</w:t>
+      </w:r>
+      <w:r>
+        <w:t xml:space="preserve"> </w:t>
+      </w:r>
+      <w:r>
+        <w:t xml:space="preserve">La expresión iterativa</w:t>
+      </w:r>
+      <w:r>
+        <w:t xml:space="preserve"> </w:t>
+      </w:r>
+      <w:r>
+        <w:t xml:space="preserve">“</w:t>
+      </w:r>
+      <w:r>
+        <w:t xml:space="preserve">for</w:t>
+      </w:r>
+      <w:r>
+        <w:t xml:space="preserve">”</w:t>
+      </w:r>
+      <w:r>
+        <w:t xml:space="preserve"> </w:t>
+      </w:r>
+      <w:r>
+        <w:t xml:space="preserve">-itera- un bloque de código hasta que el objeto</w:t>
+      </w:r>
+      <w:r>
+        <w:t xml:space="preserve"> </w:t>
+      </w:r>
+      <w:r>
+        <w:t xml:space="preserve">“</w:t>
+      </w:r>
+      <w:r>
+        <w:t xml:space="preserve">i</w:t>
+      </w:r>
+      <w:r>
+        <w:t xml:space="preserve">”</w:t>
+      </w:r>
+      <w:r>
+        <w:t xml:space="preserve"> </w:t>
+      </w:r>
+      <w:r>
+        <w:t xml:space="preserve">haya pasado por todos los valores de un vector.</w:t>
+      </w:r>
+    </w:p>
+    <w:p>
+      <w:pPr>
+        <w:pStyle w:val="SourceCode"/>
+      </w:pPr>
+      <w:r>
+        <w:rPr>
+          <w:rStyle w:val="CommentTok"/>
+        </w:rPr>
+        <w:t xml:space="preserve"># Expresión iterativa while.</w:t>
+      </w:r>
+      <w:r>
+        <w:br/>
+      </w:r>
+      <w:r>
+        <w:rPr>
+          <w:rStyle w:val="NormalTok"/>
+        </w:rPr>
+        <w:t xml:space="preserve">i </w:t>
+      </w:r>
+      <w:r>
+        <w:rPr>
+          <w:rStyle w:val="OtherTok"/>
+        </w:rPr>
+        <w:t xml:space="preserve">=</w:t>
+      </w:r>
+      <w:r>
+        <w:rPr>
+          <w:rStyle w:val="NormalTok"/>
+        </w:rPr>
+        <w:t xml:space="preserve"> </w:t>
+      </w:r>
+      <w:r>
+        <w:rPr>
+          <w:rStyle w:val="DecValTok"/>
+        </w:rPr>
+        <w:t xml:space="preserve">0</w:t>
+      </w:r>
+      <w:r>
+        <w:br/>
+      </w:r>
+      <w:r>
+        <w:rPr>
+          <w:rStyle w:val="ControlFlowTok"/>
+        </w:rPr>
+        <w:t xml:space="preserve">while</w:t>
+      </w:r>
+      <w:r>
+        <w:rPr>
+          <w:rStyle w:val="NormalTok"/>
+        </w:rPr>
+        <w:t xml:space="preserve"> (i</w:t>
+      </w:r>
+      <w:r>
+        <w:rPr>
+          <w:rStyle w:val="SpecialCharTok"/>
+        </w:rPr>
+        <w:t xml:space="preserve">&lt;</w:t>
+      </w:r>
+      <w:r>
+        <w:rPr>
+          <w:rStyle w:val="DecValTok"/>
+        </w:rPr>
+        <w:t xml:space="preserve">4</w:t>
+      </w:r>
+      <w:r>
+        <w:rPr>
+          <w:rStyle w:val="NormalTok"/>
+        </w:rPr>
+        <w:t xml:space="preserve">){</w:t>
+      </w:r>
+      <w:r>
+        <w:br/>
+      </w:r>
+      <w:r>
+        <w:rPr>
+          <w:rStyle w:val="NormalTok"/>
+        </w:rPr>
+        <w:t xml:space="preserve">  </w:t>
+      </w:r>
+      <w:r>
+        <w:rPr>
+          <w:rStyle w:val="FunctionTok"/>
+        </w:rPr>
+        <w:t xml:space="preserve">print</w:t>
+      </w:r>
+      <w:r>
+        <w:rPr>
+          <w:rStyle w:val="NormalTok"/>
+        </w:rPr>
+        <w:t xml:space="preserve">(i)</w:t>
+      </w:r>
+      <w:r>
+        <w:br/>
+      </w:r>
+      <w:r>
+        <w:rPr>
+          <w:rStyle w:val="NormalTok"/>
+        </w:rPr>
+        <w:t xml:space="preserve">  i </w:t>
+      </w:r>
+      <w:r>
+        <w:rPr>
+          <w:rStyle w:val="OtherTok"/>
+        </w:rPr>
+        <w:t xml:space="preserve">=</w:t>
+      </w:r>
+      <w:r>
+        <w:rPr>
+          <w:rStyle w:val="NormalTok"/>
+        </w:rPr>
+        <w:t xml:space="preserve"> i</w:t>
+      </w:r>
+      <w:r>
+        <w:rPr>
+          <w:rStyle w:val="SpecialCharTok"/>
+        </w:rPr>
+        <w:t xml:space="preserve">+</w:t>
+      </w:r>
+      <w:r>
+        <w:rPr>
+          <w:rStyle w:val="DecValTok"/>
+        </w:rPr>
+        <w:t xml:space="preserve">1</w:t>
+      </w:r>
+      <w:r>
+        <w:br/>
+      </w:r>
+      <w:r>
+        <w:rPr>
+          <w:rStyle w:val="NormalTok"/>
+        </w:rPr>
+        <w:t xml:space="preserve">}</w:t>
+      </w:r>
+    </w:p>
+    <w:p>
+      <w:pPr>
+        <w:pStyle w:val="SourceCode"/>
+      </w:pPr>
+      <w:r>
+        <w:rPr>
+          <w:rStyle w:val="VerbatimChar"/>
+        </w:rPr>
+        <w:t xml:space="preserve">## [1] 0</w:t>
+      </w:r>
+      <w:r>
+        <w:br/>
+      </w:r>
+      <w:r>
+        <w:rPr>
+          <w:rStyle w:val="VerbatimChar"/>
+        </w:rPr>
+        <w:t xml:space="preserve">## [1] 1</w:t>
+      </w:r>
+      <w:r>
+        <w:br/>
+      </w:r>
+      <w:r>
+        <w:rPr>
+          <w:rStyle w:val="VerbatimChar"/>
+        </w:rPr>
+        <w:t xml:space="preserve">## [1] 2</w:t>
+      </w:r>
+      <w:r>
+        <w:br/>
+      </w:r>
+      <w:r>
+        <w:rPr>
+          <w:rStyle w:val="VerbatimChar"/>
+        </w:rPr>
+        <w:t xml:space="preserve">## [1] 3</w:t>
+      </w:r>
+    </w:p>
+    <w:p>
+      <w:pPr>
+        <w:pStyle w:val="SourceCode"/>
+      </w:pPr>
+      <w:r>
+        <w:rPr>
+          <w:rStyle w:val="CommentTok"/>
+        </w:rPr>
+        <w:t xml:space="preserve"># Expresión iterativa for.</w:t>
+      </w:r>
+      <w:r>
+        <w:br/>
+      </w:r>
+      <w:r>
+        <w:rPr>
+          <w:rStyle w:val="ControlFlowTok"/>
+        </w:rPr>
+        <w:t xml:space="preserve">for</w:t>
+      </w:r>
+      <w:r>
+        <w:rPr>
+          <w:rStyle w:val="NormalTok"/>
+        </w:rPr>
+        <w:t xml:space="preserve"> (i </w:t>
+      </w:r>
+      <w:r>
+        <w:rPr>
+          <w:rStyle w:val="ControlFlowTok"/>
+        </w:rPr>
+        <w:t xml:space="preserve">in</w:t>
+      </w:r>
+      <w:r>
+        <w:rPr>
+          <w:rStyle w:val="NormalTok"/>
+        </w:rPr>
+        <w:t xml:space="preserve"> </w:t>
+      </w:r>
+      <w:r>
+        <w:rPr>
+          <w:rStyle w:val="DecValTok"/>
+        </w:rPr>
+        <w:t xml:space="preserve">1</w:t>
+      </w:r>
+      <w:r>
+        <w:rPr>
+          <w:rStyle w:val="SpecialCharTok"/>
+        </w:rPr>
+        <w:t xml:space="preserve">:</w:t>
+      </w:r>
+      <w:r>
+        <w:rPr>
+          <w:rStyle w:val="DecValTok"/>
+        </w:rPr>
+        <w:t xml:space="preserve">4</w:t>
+      </w:r>
+      <w:r>
+        <w:rPr>
+          <w:rStyle w:val="NormalTok"/>
+        </w:rPr>
+        <w:t xml:space="preserve">){</w:t>
+      </w:r>
+      <w:r>
+        <w:br/>
+      </w:r>
+      <w:r>
+        <w:rPr>
+          <w:rStyle w:val="NormalTok"/>
+        </w:rPr>
+        <w:t xml:space="preserve">  </w:t>
+      </w:r>
+      <w:r>
+        <w:rPr>
+          <w:rStyle w:val="FunctionTok"/>
+        </w:rPr>
+        <w:t xml:space="preserve">print</w:t>
+      </w:r>
+      <w:r>
+        <w:rPr>
+          <w:rStyle w:val="NormalTok"/>
+        </w:rPr>
+        <w:t xml:space="preserve">(i)</w:t>
+      </w:r>
+      <w:r>
+        <w:br/>
+      </w:r>
+      <w:r>
+        <w:rPr>
+          <w:rStyle w:val="NormalTok"/>
+        </w:rPr>
+        <w:t xml:space="preserve">}</w:t>
+      </w:r>
+    </w:p>
+    <w:p>
+      <w:pPr>
+        <w:pStyle w:val="SourceCode"/>
+      </w:pPr>
+      <w:r>
+        <w:rPr>
+          <w:rStyle w:val="VerbatimChar"/>
+        </w:rPr>
+        <w:t xml:space="preserve">## [1] 1</w:t>
+      </w:r>
+      <w:r>
+        <w:br/>
+      </w:r>
+      <w:r>
+        <w:rPr>
+          <w:rStyle w:val="VerbatimChar"/>
+        </w:rPr>
+        <w:t xml:space="preserve">## [1] 2</w:t>
+      </w:r>
+      <w:r>
+        <w:br/>
+      </w:r>
+      <w:r>
+        <w:rPr>
+          <w:rStyle w:val="VerbatimChar"/>
+        </w:rPr>
+        <w:t xml:space="preserve">## [1] 3</w:t>
+      </w:r>
+      <w:r>
+        <w:br/>
+      </w:r>
+      <w:r>
+        <w:rPr>
+          <w:rStyle w:val="VerbatimChar"/>
+        </w:rPr>
+        <w:t xml:space="preserve">## [1] 4</w:t>
       </w:r>
     </w:p>
     <w:bookmarkEnd w:id="27"/>
-    <w:bookmarkStart w:id="28" w:name="loops-y-condicionales"/>
-    <w:p>
-      <w:pPr>
-        <w:pStyle w:val="Heading2"/>
-      </w:pPr>
-      <w:r>
-        <w:t xml:space="preserve">Loops y condicionales</w:t>
+    <w:bookmarkStart w:id="28" w:name="objetos"/>
+    <w:p>
+      <w:pPr>
+        <w:pStyle w:val="Heading3"/>
+      </w:pPr>
+      <w:r>
+        <w:t xml:space="preserve">2.2.2 Objetos</w:t>
       </w:r>
     </w:p>
     <w:bookmarkEnd w:id="28"/>
-    <w:bookmarkStart w:id="29" w:name="materiales-adicionales"/>
-    <w:p>
-      <w:pPr>
-        <w:pStyle w:val="Heading2"/>
-      </w:pPr>
-      <w:r>
-        <w:t xml:space="preserve">Materiales adicionales</w:t>
+    <w:bookmarkStart w:id="29" w:name="tipos-de-datos"/>
+    <w:p>
+      <w:pPr>
+        <w:pStyle w:val="Heading3"/>
+      </w:pPr>
+      <w:r>
+        <w:t xml:space="preserve">2.2.3 Tipos de datos</w:t>
       </w:r>
     </w:p>
     <w:bookmarkEnd w:id="29"/>
     <w:bookmarkEnd w:id="30"/>
+    <w:bookmarkStart w:id="31" w:name="estructura-de-datos"/>
+    <w:p>
+      <w:pPr>
+        <w:pStyle w:val="Heading2"/>
+      </w:pPr>
+      <w:r>
+        <w:t xml:space="preserve">2.4 Estructura de datos</w:t>
+      </w:r>
+    </w:p>
+    <w:bookmarkEnd w:id="31"/>
+    <w:bookmarkStart w:id="32" w:name="estructuras-de-control"/>
+    <w:p>
+      <w:pPr>
+        <w:pStyle w:val="Heading2"/>
+      </w:pPr>
+      <w:r>
+        <w:t xml:space="preserve">2.5 Estructuras de control</w:t>
+      </w:r>
+    </w:p>
+    <w:bookmarkEnd w:id="32"/>
+    <w:bookmarkStart w:id="33" w:name="materiales-adicionales"/>
+    <w:p>
+      <w:pPr>
+        <w:pStyle w:val="Heading2"/>
+      </w:pPr>
+      <w:r>
+        <w:t xml:space="preserve">2.6 Materiales adicionales</w:t>
+      </w:r>
+    </w:p>
+    <w:bookmarkEnd w:id="33"/>
+    <w:bookmarkEnd w:id="34"/>
     <w:sectPr/>
   </w:body>
 </w:document>
@@ -311,8 +1625,123 @@
       </w:pPr>
     </w:lvl>
   </w:abstractNum>
+  <w:abstractNum w:abstractNumId="991">
+    <w:nsid w:val="ea454b4c"/>
+    <w:multiLevelType w:val="multilevel"/>
+    <w:lvl w:ilvl="0">
+      <w:numFmt w:val="bullet"/>
+      <w:lvlText w:val="•"/>
+      <w:lvlJc w:val="left"/>
+      <w:pPr>
+        <w:tabs>
+          <w:tab w:val="num" w:pos="0"/>
+        </w:tabs>
+        <w:ind w:left="480" w:hanging="480"/>
+      </w:pPr>
+    </w:lvl>
+    <w:lvl w:ilvl="1">
+      <w:numFmt w:val="bullet"/>
+      <w:lvlText w:val="–"/>
+      <w:lvlJc w:val="left"/>
+      <w:pPr>
+        <w:tabs>
+          <w:tab w:val="num" w:pos="720"/>
+        </w:tabs>
+        <w:ind w:left="1200" w:hanging="480"/>
+      </w:pPr>
+    </w:lvl>
+    <w:lvl w:ilvl="2">
+      <w:numFmt w:val="bullet"/>
+      <w:lvlText w:val="•"/>
+      <w:lvlJc w:val="left"/>
+      <w:pPr>
+        <w:tabs>
+          <w:tab w:val="num" w:pos="1440"/>
+        </w:tabs>
+        <w:ind w:left="1920" w:hanging="480"/>
+      </w:pPr>
+    </w:lvl>
+    <w:lvl w:ilvl="3">
+      <w:numFmt w:val="bullet"/>
+      <w:lvlText w:val="–"/>
+      <w:lvlJc w:val="left"/>
+      <w:pPr>
+        <w:tabs>
+          <w:tab w:val="num" w:pos="2160"/>
+        </w:tabs>
+        <w:ind w:left="2640" w:hanging="480"/>
+      </w:pPr>
+    </w:lvl>
+    <w:lvl w:ilvl="4">
+      <w:numFmt w:val="bullet"/>
+      <w:lvlText w:val="•"/>
+      <w:lvlJc w:val="left"/>
+      <w:pPr>
+        <w:tabs>
+          <w:tab w:val="num" w:pos="2880"/>
+        </w:tabs>
+        <w:ind w:left="3360" w:hanging="480"/>
+      </w:pPr>
+    </w:lvl>
+    <w:lvl w:ilvl="5">
+      <w:numFmt w:val="bullet"/>
+      <w:lvlText w:val="–"/>
+      <w:lvlJc w:val="left"/>
+      <w:pPr>
+        <w:tabs>
+          <w:tab w:val="num" w:pos="3600"/>
+        </w:tabs>
+        <w:ind w:left="4080" w:hanging="480"/>
+      </w:pPr>
+    </w:lvl>
+    <w:lvl w:ilvl="6">
+      <w:numFmt w:val="bullet"/>
+      <w:lvlText w:val="•"/>
+      <w:lvlJc w:val="left"/>
+      <w:pPr>
+        <w:tabs>
+          <w:tab w:val="num" w:pos="4320"/>
+        </w:tabs>
+        <w:ind w:left="4800" w:hanging="480"/>
+      </w:pPr>
+    </w:lvl>
+    <w:lvl w:ilvl="7">
+      <w:numFmt w:val="bullet"/>
+      <w:lvlText w:val="–"/>
+      <w:lvlJc w:val="left"/>
+      <w:pPr>
+        <w:tabs>
+          <w:tab w:val="num" w:pos="5040"/>
+        </w:tabs>
+        <w:ind w:left="5520" w:hanging="480"/>
+      </w:pPr>
+    </w:lvl>
+    <w:lvl w:ilvl="8">
+      <w:numFmt w:val="bullet"/>
+      <w:lvlText w:val="•"/>
+      <w:lvlJc w:val="left"/>
+      <w:pPr>
+        <w:tabs>
+          <w:tab w:val="num" w:pos="5760"/>
+        </w:tabs>
+        <w:ind w:left="6240" w:hanging="480"/>
+      </w:pPr>
+    </w:lvl>
+  </w:abstractNum>
   <w:num w:numId="1000">
     <w:abstractNumId w:val="990"/>
+  </w:num>
+  <w:num w:numId="1001">
+    <w:abstractNumId w:val="991"/>
+  </w:num>
+  <w:num w:numId="1002">
+    <w:abstractNumId w:val="991"/>
+  </w:num>
+  <w:num w:numId="1003">
+    <w:abstractNumId w:val="991"/>
+  </w:num>
+  <w:num w:numId="1004">
+    <w:abstractNumId w:val="991"/>
   </w:num>
 </w:numbering>
 </file>

</xml_diff>